<commit_message>
`mohamed-bana_cv.tex`: Update to two column format
Signed-off-by: Mohamed Bana <mohamed@bana.io>
</commit_message>
<xml_diff>
--- a/docs/resume/download/mohamed-bana_cv.docx
+++ b/docs/resume/download/mohamed-bana_cv.docx
@@ -287,15 +287,7 @@
         <w:pStyle w:val="BodyText"/>
       </w:pPr>
       <w:r>
-        <w:t xml:space="preserve">I am a highly Software Engineer with 13 years of job experience with a proven record of successful projects up to hundreds of servers running a lot of fairly complicated services that meet the most strict SLA requirements. I love to build and maintain high-availability rock-solid systems that support successful businesses.</w:t>
-      </w:r>
-    </w:p>
-    <w:p>
-      <w:pPr>
-        <w:pStyle w:val="BodyText"/>
-      </w:pPr>
-      <w:r>
-        <w:t xml:space="preserve">I am looking for an interesting</w:t>
+        <w:t xml:space="preserve">I am a highly skilled Software Engineer with 13 years of job experience with a proven record. I love to build and maintain high-availability rock-solid systems that support successful businesses. I am looking for an interesting</w:t>
       </w:r>
       <w:r>
         <w:t xml:space="preserve"> </w:t>
@@ -311,15 +303,7 @@
         <w:t xml:space="preserve"> </w:t>
       </w:r>
       <w:r>
-        <w:t xml:space="preserve">job,, solo or in a small team of professionals to share my knowledge and to learn from. Part-time occupation is negotiable.</w:t>
-      </w:r>
-    </w:p>
-    <w:p>
-      <w:pPr>
-        <w:pStyle w:val="BodyText"/>
-      </w:pPr>
-      <w:r>
-        <w:t xml:space="preserve">Please read my cover letter at</w:t>
+        <w:t xml:space="preserve">job, solo or in a small team of professionals to share my knowledge and to learn from. Part-time occupation is negotiable. Please read my cover letter at</w:t>
       </w:r>
       <w:r>
         <w:t xml:space="preserve"> </w:t>
@@ -359,7 +343,7 @@
         <w:t xml:space="preserve">Work Experience</w:t>
       </w:r>
     </w:p>
-    <w:bookmarkStart w:id="29" w:name="X016dff1443c527ba12146180e97a393eb0ba637"/>
+    <w:bookmarkStart w:id="29" w:name="X4a5b02ad59c61ccccdbd941df9d7e2f8f51acbb"/>
     <w:p>
       <w:pPr>
         <w:pStyle w:val="Heading3"/>
@@ -379,7 +363,7 @@
         </w:r>
       </w:hyperlink>
       <w:r>
-        <w:t xml:space="preserve">, London, United Kingdom - 13/03/2022–Present</w:t>
+        <w:t xml:space="preserve">, London, United Kingdom - 13/03/2023–13/07/2023</w:t>
       </w:r>
     </w:p>
     <w:p>
@@ -397,7 +381,7 @@
         <w:t xml:space="preserve"> </w:t>
       </w:r>
       <w:r>
-        <w:t xml:space="preserve">Continuous Integration and Continuous Delivery (CI/CD), OpenAPI Specification (OAS), Swagger API, Google Cloud Platform (GCP), REST APIs, Golang, Go (Programming Language), Docker, Kubernetes</w:t>
+        <w:t xml:space="preserve">PostgreSQL, Postgres, Continuous Integration and Continuous Delivery (CI/CD), OpenAPI Specification (OAS), Swagger API, Google Cloud Platform (GCP), REST APIs, go, Linux, Golang, Go (Programming Language), Docker, Git, Google Cloud Platform and Kubernetes.</w:t>
       </w:r>
     </w:p>
     <w:bookmarkEnd w:id="29"/>

</xml_diff>